<commit_message>
trying to fix octave
</commit_message>
<xml_diff>
--- a/Report.docx
+++ b/Report.docx
@@ -48,13 +48,6 @@
       </w:r>
     </w:p>
     <w:p>
-      <w:r>
-        <w:pict w14:anchorId="1358CFDB">
-          <v:rect id="_x0000_i1097" style="width:0;height:1.5pt" o:hralign="center" o:hrstd="t" o:hr="t" fillcolor="#a0a0a0" stroked="f"/>
-        </w:pict>
-      </w:r>
-    </w:p>
-    <w:p>
       <w:pPr>
         <w:rPr>
           <w:b/>
@@ -66,18 +59,13 @@
           <w:b/>
           <w:bCs/>
         </w:rPr>
-        <w:t>Introduction</w:t>
-      </w:r>
-    </w:p>
-    <w:p>
-      <w:r>
-        <w:t>This report outlines the implementation and results of simulating a modified communication block, as required by the COMM502 final lab project. The key objectives were to analyze and simulate signal sampling, quantization, encoding, and reconstruction while exploring their impact on the signal's accuracy and compression efficiency. Additionally, an error-channel simulation was implemented as a bonus task.</w:t>
-      </w:r>
-    </w:p>
-    <w:p>
-      <w:r>
-        <w:pict w14:anchorId="512AC0E0">
-          <v:rect id="_x0000_i1098" style="width:0;height:1.5pt" o:hralign="center" o:hrstd="t" o:hr="t" fillcolor="#a0a0a0" stroked="f"/>
+        <w:t>Mahmoud Elfeel</w:t>
+      </w:r>
+    </w:p>
+    <w:p>
+      <w:r>
+        <w:pict w14:anchorId="1358CFDB">
+          <v:rect id="_x0000_i1025" style="width:0;height:1.5pt" o:hralign="center" o:hrstd="t" o:hr="t" fillcolor="#a0a0a0" stroked="f"/>
         </w:pict>
       </w:r>
     </w:p>
@@ -93,7 +81,19 @@
           <w:b/>
           <w:bCs/>
         </w:rPr>
-        <w:t>Project Details</w:t>
+        <w:t>Introduction</w:t>
+      </w:r>
+    </w:p>
+    <w:p>
+      <w:r>
+        <w:t>This report outlines the implementation and results of simulating a modified communication block, as required by the COMM502 final lab project. The key objectives were to analyze and simulate signal sampling, quantization, encoding, and reconstruction while exploring their impact on the signal's accuracy and compression efficiency. Additionally, an error-channel simulation was implemented as a bonus task.</w:t>
+      </w:r>
+    </w:p>
+    <w:p>
+      <w:r>
+        <w:pict w14:anchorId="512AC0E0">
+          <v:rect id="_x0000_i1026" style="width:0;height:1.5pt" o:hralign="center" o:hrstd="t" o:hr="t" fillcolor="#a0a0a0" stroked="f"/>
+        </w:pict>
       </w:r>
     </w:p>
     <w:p>
@@ -108,83 +108,7 @@
           <w:b/>
           <w:bCs/>
         </w:rPr>
-        <w:t>Input Signal Definition</w:t>
-      </w:r>
-    </w:p>
-    <w:p>
-      <w:r>
-        <w:t>The input sinusoidal signal is defined as:</w:t>
-      </w:r>
-    </w:p>
-    <w:p>
-      <w:r>
-        <w:t>x(t)=Asin(2</w:t>
-      </w:r>
-      <w:r>
-        <w:rPr>
-          <w:rFonts w:ascii="Aptos" w:hAnsi="Aptos" w:cs="Aptos"/>
-        </w:rPr>
-        <w:t>π</w:t>
-      </w:r>
-      <w:r>
-        <w:t xml:space="preserve">ft </w:t>
-      </w:r>
-    </w:p>
-    <w:p>
-      <w:r>
-        <w:t>Where:</w:t>
-      </w:r>
-    </w:p>
-    <w:p>
-      <w:pPr>
-        <w:numPr>
-          <w:ilvl w:val="0"/>
-          <w:numId w:val="1"/>
-        </w:numPr>
-      </w:pPr>
-      <w:r>
-        <w:t xml:space="preserve">A=9 (calculated as the sum of </w:t>
-      </w:r>
-      <w:r>
-        <w:t>1 and 8</w:t>
-      </w:r>
-      <w:r>
-        <w:t>).</w:t>
-      </w:r>
-    </w:p>
-    <w:p>
-      <w:pPr>
-        <w:numPr>
-          <w:ilvl w:val="0"/>
-          <w:numId w:val="1"/>
-        </w:numPr>
-      </w:pPr>
-      <w:r>
-        <w:t>f=1000Hz.</w:t>
-      </w:r>
-    </w:p>
-    <w:p>
-      <w:pPr>
-        <w:numPr>
-          <w:ilvl w:val="0"/>
-          <w:numId w:val="1"/>
-        </w:numPr>
-      </w:pPr>
-      <w:r>
-        <w:t>Duration: 0.01</w:t>
-      </w:r>
-      <w:r>
-        <w:t xml:space="preserve"> </w:t>
-      </w:r>
-      <w:r>
-        <w:t>seconds.</w:t>
-      </w:r>
-    </w:p>
-    <w:p>
-      <w:r>
-        <w:pict w14:anchorId="703633AE">
-          <v:rect id="_x0000_i1099" style="width:0;height:1.5pt" o:hralign="center" o:hrstd="t" o:hr="t" fillcolor="#a0a0a0" stroked="f"/>
-        </w:pict>
+        <w:t>Project Details</w:t>
       </w:r>
     </w:p>
     <w:p>
@@ -199,7 +123,83 @@
           <w:b/>
           <w:bCs/>
         </w:rPr>
-        <w:t>Tasks and Results</w:t>
+        <w:t>Input Signal Definition</w:t>
+      </w:r>
+    </w:p>
+    <w:p>
+      <w:r>
+        <w:t>The input sinusoidal signal is defined as:</w:t>
+      </w:r>
+    </w:p>
+    <w:p>
+      <w:r>
+        <w:t>x(t)=Asin(2</w:t>
+      </w:r>
+      <w:r>
+        <w:rPr>
+          <w:rFonts w:ascii="Aptos" w:hAnsi="Aptos" w:cs="Aptos"/>
+        </w:rPr>
+        <w:t>π</w:t>
+      </w:r>
+      <w:r>
+        <w:t xml:space="preserve">ft </w:t>
+      </w:r>
+    </w:p>
+    <w:p>
+      <w:r>
+        <w:t>Where:</w:t>
+      </w:r>
+    </w:p>
+    <w:p>
+      <w:pPr>
+        <w:numPr>
+          <w:ilvl w:val="0"/>
+          <w:numId w:val="1"/>
+        </w:numPr>
+      </w:pPr>
+      <w:r>
+        <w:t xml:space="preserve">A=9 (calculated as the sum of </w:t>
+      </w:r>
+      <w:r>
+        <w:t>1 and 8</w:t>
+      </w:r>
+      <w:r>
+        <w:t>).</w:t>
+      </w:r>
+    </w:p>
+    <w:p>
+      <w:pPr>
+        <w:numPr>
+          <w:ilvl w:val="0"/>
+          <w:numId w:val="1"/>
+        </w:numPr>
+      </w:pPr>
+      <w:r>
+        <w:t>f=1000Hz.</w:t>
+      </w:r>
+    </w:p>
+    <w:p>
+      <w:pPr>
+        <w:numPr>
+          <w:ilvl w:val="0"/>
+          <w:numId w:val="1"/>
+        </w:numPr>
+      </w:pPr>
+      <w:r>
+        <w:t>Duration: 0.01</w:t>
+      </w:r>
+      <w:r>
+        <w:t xml:space="preserve"> </w:t>
+      </w:r>
+      <w:r>
+        <w:t>seconds.</w:t>
+      </w:r>
+    </w:p>
+    <w:p>
+      <w:r>
+        <w:pict w14:anchorId="703633AE">
+          <v:rect id="_x0000_i1027" style="width:0;height:1.5pt" o:hralign="center" o:hrstd="t" o:hr="t" fillcolor="#a0a0a0" stroked="f"/>
+        </w:pict>
       </w:r>
     </w:p>
     <w:p>
@@ -214,18 +214,27 @@
           <w:b/>
           <w:bCs/>
         </w:rPr>
+        <w:t>Tasks and Results</w:t>
+      </w:r>
+    </w:p>
+    <w:p>
+      <w:pPr>
+        <w:rPr>
+          <w:b/>
+          <w:bCs/>
+        </w:rPr>
+      </w:pPr>
+      <w:r>
+        <w:rPr>
+          <w:b/>
+          <w:bCs/>
+        </w:rPr>
         <w:t>1. Sampling the Input Signal</w:t>
       </w:r>
     </w:p>
     <w:p>
       <w:r>
-        <w:t>The input signal was sampled at intervals of Ts=0.001,0.0005,and 0.0001</w:t>
-      </w:r>
-      <w:r>
-        <w:t xml:space="preserve"> </w:t>
-      </w:r>
-      <w:r>
-        <w:t>seconds.</w:t>
+        <w:t>The input signal was sampled at intervals of Ts=0.001,0.0005,and 0.0001 seconds.</w:t>
       </w:r>
     </w:p>
     <w:p>
@@ -337,6 +346,9 @@
         </w:drawing>
       </w:r>
       <w:r>
+        <w:rPr>
+          <w:noProof/>
+        </w:rPr>
         <w:lastRenderedPageBreak/>
         <w:drawing>
           <wp:inline distT="0" distB="0" distL="0" distR="0" wp14:anchorId="7500C4A5" wp14:editId="36DA8C06">
@@ -379,6 +391,9 @@
     <w:p/>
     <w:p>
       <w:r>
+        <w:rPr>
+          <w:noProof/>
+        </w:rPr>
         <w:lastRenderedPageBreak/>
         <w:drawing>
           <wp:inline distT="0" distB="0" distL="0" distR="0" wp14:anchorId="2EE69552" wp14:editId="4A9365AF">
@@ -550,7 +565,7 @@
     <w:p>
       <w:r>
         <w:pict w14:anchorId="6C61D3C6">
-          <v:rect id="_x0000_i1101" style="width:0;height:1.5pt" o:hralign="center" o:hrstd="t" o:hr="t" fillcolor="#a0a0a0" stroked="f"/>
+          <v:rect id="_x0000_i1028" style="width:0;height:1.5pt" o:hralign="center" o:hrstd="t" o:hr="t" fillcolor="#a0a0a0" stroked="f"/>
         </w:pict>
       </w:r>
     </w:p>
@@ -868,6 +883,9 @@
         <w:jc w:val="both"/>
       </w:pPr>
       <w:r>
+        <w:rPr>
+          <w:noProof/>
+        </w:rPr>
         <w:lastRenderedPageBreak/>
         <w:drawing>
           <wp:inline distT="0" distB="0" distL="0" distR="0" wp14:anchorId="57C2FFDB" wp14:editId="0FA329F3">
@@ -912,6 +930,9 @@
         <w:t xml:space="preserve"> </w:t>
       </w:r>
       <w:r>
+        <w:rPr>
+          <w:noProof/>
+        </w:rPr>
         <w:drawing>
           <wp:inline distT="0" distB="0" distL="0" distR="0" wp14:anchorId="705F236F" wp14:editId="4ACAE62B">
             <wp:extent cx="5942092" cy="3959817"/>
@@ -952,7 +973,7 @@
     <w:p>
       <w:r>
         <w:pict w14:anchorId="00065276">
-          <v:rect id="_x0000_i1102" style="width:0;height:1.5pt" o:hralign="center" o:hrstd="t" o:hr="t" fillcolor="#a0a0a0" stroked="f"/>
+          <v:rect id="_x0000_i1029" style="width:0;height:1.5pt" o:hralign="center" o:hrstd="t" o:hr="t" fillcolor="#a0a0a0" stroked="f"/>
         </w:pict>
       </w:r>
     </w:p>
@@ -1174,6 +1195,7 @@
         <w:rPr>
           <w:i/>
           <w:iCs/>
+          <w:noProof/>
         </w:rPr>
         <w:drawing>
           <wp:inline distT="0" distB="0" distL="0" distR="0" wp14:anchorId="17484B2A" wp14:editId="43630250">
@@ -1223,7 +1245,7 @@
       <w:r>
         <w:lastRenderedPageBreak/>
         <w:pict w14:anchorId="0D963257">
-          <v:rect id="_x0000_i1103" style="width:0;height:1.5pt" o:hralign="center" o:hrstd="t" o:hr="t" fillcolor="#a0a0a0" stroked="f"/>
+          <v:rect id="_x0000_i1030" style="width:0;height:1.5pt" o:hralign="center" o:hrstd="t" o:hr="t" fillcolor="#a0a0a0" stroked="f"/>
         </w:pict>
       </w:r>
     </w:p>
@@ -1281,7 +1303,7 @@
     <w:p>
       <w:r>
         <w:pict w14:anchorId="5615F34B">
-          <v:rect id="_x0000_i1104" style="width:0;height:1.5pt" o:hralign="center" o:hrstd="t" o:hr="t" fillcolor="#a0a0a0" stroked="f"/>
+          <v:rect id="_x0000_i1031" style="width:0;height:1.5pt" o:hralign="center" o:hrstd="t" o:hr="t" fillcolor="#a0a0a0" stroked="f"/>
         </w:pict>
       </w:r>
     </w:p>
@@ -1318,10 +1340,7 @@
         <w:t>: 0.</w:t>
       </w:r>
       <w:r>
-        <w:t xml:space="preserve"> </w:t>
-      </w:r>
-      <w:r>
-        <w:t>99907</w:t>
+        <w:t xml:space="preserve"> 99907</w:t>
       </w:r>
       <w:r>
         <w:t xml:space="preserve">, indicating </w:t>
@@ -1378,6 +1397,9 @@
     </w:p>
     <w:p>
       <w:r>
+        <w:rPr>
+          <w:noProof/>
+        </w:rPr>
         <w:drawing>
           <wp:inline distT="0" distB="0" distL="0" distR="0" wp14:anchorId="14B640B6" wp14:editId="287913B3">
             <wp:extent cx="5943600" cy="4536440"/>
@@ -1418,7 +1440,7 @@
     <w:p>
       <w:r>
         <w:pict w14:anchorId="23237AE1">
-          <v:rect id="_x0000_i1105" style="width:0;height:1.5pt" o:hralign="center" o:hrstd="t" o:hr="t" fillcolor="#a0a0a0" stroked="f"/>
+          <v:rect id="_x0000_i1032" style="width:0;height:1.5pt" o:hralign="center" o:hrstd="t" o:hr="t" fillcolor="#a0a0a0" stroked="f"/>
         </w:pict>
       </w:r>
     </w:p>
@@ -1478,7 +1500,7 @@
     <w:p>
       <w:r>
         <w:pict w14:anchorId="232DC9F4">
-          <v:rect id="_x0000_i1106" style="width:0;height:1.5pt" o:hralign="center" o:hrstd="t" o:hr="t" fillcolor="#a0a0a0" stroked="f"/>
+          <v:rect id="_x0000_i1033" style="width:0;height:1.5pt" o:hralign="center" o:hrstd="t" o:hr="t" fillcolor="#a0a0a0" stroked="f"/>
         </w:pict>
       </w:r>
     </w:p>
@@ -1577,6 +1599,9 @@
     </w:p>
     <w:p>
       <w:r>
+        <w:rPr>
+          <w:noProof/>
+        </w:rPr>
         <w:drawing>
           <wp:inline distT="0" distB="0" distL="0" distR="0" wp14:anchorId="79762F13" wp14:editId="2EA840CB">
             <wp:extent cx="5942330" cy="4300396"/>
@@ -1618,7 +1643,7 @@
       <w:r>
         <w:lastRenderedPageBreak/>
         <w:pict w14:anchorId="2EA962AB">
-          <v:rect id="_x0000_i1107" style="width:0;height:1.5pt" o:hralign="center" o:hrstd="t" o:hr="t" fillcolor="#a0a0a0" stroked="f"/>
+          <v:rect id="_x0000_i1034" style="width:0;height:1.5pt" o:hralign="center" o:hrstd="t" o:hr="t" fillcolor="#a0a0a0" stroked="f"/>
         </w:pict>
       </w:r>
     </w:p>
@@ -1771,7 +1796,7 @@
       <w:r>
         <w:lastRenderedPageBreak/>
         <w:pict w14:anchorId="333B0979">
-          <v:rect id="_x0000_i1108" style="width:0;height:1.5pt" o:hralign="center" o:hrstd="t" o:hr="t" fillcolor="#a0a0a0" stroked="f"/>
+          <v:rect id="_x0000_i1035" style="width:0;height:1.5pt" o:hralign="center" o:hrstd="t" o:hr="t" fillcolor="#a0a0a0" stroked="f"/>
         </w:pict>
       </w:r>
     </w:p>
@@ -11534,6 +11559,7 @@
   <w:style w:type="character" w:default="1" w:styleId="DefaultParagraphFont">
     <w:name w:val="Default Paragraph Font"/>
     <w:uiPriority w:val="1"/>
+    <w:semiHidden/>
     <w:unhideWhenUsed/>
   </w:style>
   <w:style w:type="table" w:default="1" w:styleId="TableNormal">

</xml_diff>